<commit_message>
Updated VVPS Slavi documentation
</commit_message>
<xml_diff>
--- a/VVPS_documentation/documentation_VVPS_Slavi_Stoyanchev.docx
+++ b/VVPS_documentation/documentation_VVPS_Slavi_Stoyanchev.docx
@@ -3282,7 +3282,6 @@
               <w:bottom w:val="single" w:sz="8" w:space="0" w:color="auto"/>
               <w:right w:val="single" w:sz="4" w:space="0" w:color="auto"/>
             </w:tcBorders>
-            <w:shd w:val="clear" w:color="auto" w:fill="auto"/>
             <w:noWrap/>
             <w:vAlign w:val="center"/>
             <w:hideMark/>
@@ -3291,15 +3290,15 @@
             <w:pPr>
               <w:overflowPunct/>
               <w:autoSpaceDE/>
-              <w:autoSpaceDN/>
               <w:adjustRightInd/>
+              <w:spacing w:line="256" w:lineRule="auto"/>
               <w:jc w:val="center"/>
-              <w:textAlignment w:val="auto"/>
               <w:rPr>
                 <w:rFonts w:ascii="Calibri" w:hAnsi="Calibri" w:cs="Calibri"/>
                 <w:color w:val="000000"/>
                 <w:sz w:val="22"/>
                 <w:szCs w:val="22"/>
+                <w:lang w:bidi="he-IL"/>
               </w:rPr>
             </w:pPr>
             <w:bookmarkStart w:id="7" w:name="_Toc34046608"/>
@@ -3310,6 +3309,7 @@
                 <w:color w:val="000000"/>
                 <w:sz w:val="22"/>
                 <w:szCs w:val="22"/>
+                <w:lang w:bidi="he-IL"/>
               </w:rPr>
               <w:t>Изисвакване</w:t>
             </w:r>
@@ -3320,6 +3320,7 @@
                 <w:color w:val="000000"/>
                 <w:sz w:val="22"/>
                 <w:szCs w:val="22"/>
+                <w:lang w:bidi="he-IL"/>
               </w:rPr>
               <w:t xml:space="preserve"> №</w:t>
             </w:r>
@@ -3334,7 +3335,6 @@
               <w:bottom w:val="single" w:sz="8" w:space="0" w:color="auto"/>
               <w:right w:val="single" w:sz="4" w:space="0" w:color="auto"/>
             </w:tcBorders>
-            <w:shd w:val="clear" w:color="auto" w:fill="auto"/>
             <w:noWrap/>
             <w:vAlign w:val="center"/>
             <w:hideMark/>
@@ -3343,15 +3343,15 @@
             <w:pPr>
               <w:overflowPunct/>
               <w:autoSpaceDE/>
-              <w:autoSpaceDN/>
               <w:adjustRightInd/>
+              <w:spacing w:line="256" w:lineRule="auto"/>
               <w:jc w:val="center"/>
-              <w:textAlignment w:val="auto"/>
               <w:rPr>
                 <w:rFonts w:ascii="Calibri" w:hAnsi="Calibri" w:cs="Calibri"/>
                 <w:color w:val="000000"/>
                 <w:sz w:val="22"/>
                 <w:szCs w:val="22"/>
+                <w:lang w:bidi="he-IL"/>
               </w:rPr>
             </w:pPr>
             <w:proofErr w:type="spellStart"/>
@@ -3361,6 +3361,7 @@
                 <w:color w:val="000000"/>
                 <w:sz w:val="22"/>
                 <w:szCs w:val="22"/>
+                <w:lang w:bidi="he-IL"/>
               </w:rPr>
               <w:t>Описание</w:t>
             </w:r>
@@ -3371,6 +3372,7 @@
                 <w:color w:val="000000"/>
                 <w:sz w:val="22"/>
                 <w:szCs w:val="22"/>
+                <w:lang w:bidi="he-IL"/>
               </w:rPr>
               <w:t xml:space="preserve"> </w:t>
             </w:r>
@@ -3381,6 +3383,7 @@
                 <w:color w:val="000000"/>
                 <w:sz w:val="22"/>
                 <w:szCs w:val="22"/>
+                <w:lang w:bidi="he-IL"/>
               </w:rPr>
               <w:t>на</w:t>
             </w:r>
@@ -3391,6 +3394,7 @@
                 <w:color w:val="000000"/>
                 <w:sz w:val="22"/>
                 <w:szCs w:val="22"/>
+                <w:lang w:bidi="he-IL"/>
               </w:rPr>
               <w:t xml:space="preserve"> </w:t>
             </w:r>
@@ -3401,6 +3405,7 @@
                 <w:color w:val="000000"/>
                 <w:sz w:val="22"/>
                 <w:szCs w:val="22"/>
+                <w:lang w:bidi="he-IL"/>
               </w:rPr>
               <w:t>изискването</w:t>
             </w:r>
@@ -3416,7 +3421,6 @@
               <w:bottom w:val="single" w:sz="8" w:space="0" w:color="auto"/>
               <w:right w:val="single" w:sz="4" w:space="0" w:color="auto"/>
             </w:tcBorders>
-            <w:shd w:val="clear" w:color="auto" w:fill="auto"/>
             <w:noWrap/>
             <w:vAlign w:val="center"/>
             <w:hideMark/>
@@ -3425,15 +3429,15 @@
             <w:pPr>
               <w:overflowPunct/>
               <w:autoSpaceDE/>
-              <w:autoSpaceDN/>
               <w:adjustRightInd/>
+              <w:spacing w:line="256" w:lineRule="auto"/>
               <w:jc w:val="center"/>
-              <w:textAlignment w:val="auto"/>
               <w:rPr>
                 <w:rFonts w:ascii="Calibri" w:hAnsi="Calibri" w:cs="Calibri"/>
                 <w:color w:val="000000"/>
                 <w:sz w:val="22"/>
                 <w:szCs w:val="22"/>
+                <w:lang w:bidi="he-IL"/>
               </w:rPr>
             </w:pPr>
             <w:proofErr w:type="spellStart"/>
@@ -3443,6 +3447,7 @@
                 <w:color w:val="000000"/>
                 <w:sz w:val="22"/>
                 <w:szCs w:val="22"/>
+                <w:lang w:bidi="he-IL"/>
               </w:rPr>
               <w:t>Идентификатор</w:t>
             </w:r>
@@ -3453,6 +3458,7 @@
                 <w:color w:val="000000"/>
                 <w:sz w:val="22"/>
                 <w:szCs w:val="22"/>
+                <w:lang w:bidi="he-IL"/>
               </w:rPr>
               <w:t xml:space="preserve"> </w:t>
             </w:r>
@@ -3463,6 +3469,7 @@
                 <w:color w:val="000000"/>
                 <w:sz w:val="22"/>
                 <w:szCs w:val="22"/>
+                <w:lang w:bidi="he-IL"/>
               </w:rPr>
               <w:t>на</w:t>
             </w:r>
@@ -3473,6 +3480,7 @@
                 <w:color w:val="000000"/>
                 <w:sz w:val="22"/>
                 <w:szCs w:val="22"/>
+                <w:lang w:bidi="he-IL"/>
               </w:rPr>
               <w:t xml:space="preserve"> </w:t>
             </w:r>
@@ -3483,6 +3491,7 @@
                 <w:color w:val="000000"/>
                 <w:sz w:val="22"/>
                 <w:szCs w:val="22"/>
+                <w:lang w:bidi="he-IL"/>
               </w:rPr>
               <w:t>теста</w:t>
             </w:r>
@@ -3498,7 +3507,6 @@
               <w:bottom w:val="single" w:sz="8" w:space="0" w:color="auto"/>
               <w:right w:val="single" w:sz="8" w:space="0" w:color="auto"/>
             </w:tcBorders>
-            <w:shd w:val="clear" w:color="auto" w:fill="auto"/>
             <w:noWrap/>
             <w:vAlign w:val="center"/>
             <w:hideMark/>
@@ -3507,15 +3515,15 @@
             <w:pPr>
               <w:overflowPunct/>
               <w:autoSpaceDE/>
-              <w:autoSpaceDN/>
               <w:adjustRightInd/>
+              <w:spacing w:line="256" w:lineRule="auto"/>
               <w:jc w:val="center"/>
-              <w:textAlignment w:val="auto"/>
               <w:rPr>
                 <w:rFonts w:ascii="Calibri" w:hAnsi="Calibri" w:cs="Calibri"/>
                 <w:color w:val="000000"/>
                 <w:sz w:val="22"/>
                 <w:szCs w:val="22"/>
+                <w:lang w:bidi="he-IL"/>
               </w:rPr>
             </w:pPr>
             <w:proofErr w:type="spellStart"/>
@@ -3525,6 +3533,7 @@
                 <w:color w:val="000000"/>
                 <w:sz w:val="22"/>
                 <w:szCs w:val="22"/>
+                <w:lang w:bidi="he-IL"/>
               </w:rPr>
               <w:t>Статус</w:t>
             </w:r>
@@ -3545,7 +3554,6 @@
               <w:bottom w:val="single" w:sz="4" w:space="0" w:color="auto"/>
               <w:right w:val="single" w:sz="4" w:space="0" w:color="auto"/>
             </w:tcBorders>
-            <w:shd w:val="clear" w:color="auto" w:fill="auto"/>
             <w:noWrap/>
             <w:vAlign w:val="center"/>
             <w:hideMark/>
@@ -3554,15 +3562,15 @@
             <w:pPr>
               <w:overflowPunct/>
               <w:autoSpaceDE/>
-              <w:autoSpaceDN/>
               <w:adjustRightInd/>
+              <w:spacing w:line="256" w:lineRule="auto"/>
               <w:jc w:val="center"/>
-              <w:textAlignment w:val="auto"/>
               <w:rPr>
                 <w:rFonts w:ascii="Calibri" w:hAnsi="Calibri" w:cs="Calibri"/>
                 <w:color w:val="000000"/>
                 <w:sz w:val="22"/>
                 <w:szCs w:val="22"/>
+                <w:lang w:bidi="he-IL"/>
               </w:rPr>
             </w:pPr>
             <w:r>
@@ -3571,6 +3579,7 @@
                 <w:color w:val="000000"/>
                 <w:sz w:val="22"/>
                 <w:szCs w:val="22"/>
+                <w:lang w:bidi="he-IL"/>
               </w:rPr>
               <w:t>1</w:t>
             </w:r>
@@ -3585,7 +3594,6 @@
               <w:bottom w:val="single" w:sz="4" w:space="0" w:color="auto"/>
               <w:right w:val="single" w:sz="4" w:space="0" w:color="auto"/>
             </w:tcBorders>
-            <w:shd w:val="clear" w:color="auto" w:fill="auto"/>
             <w:vAlign w:val="center"/>
             <w:hideMark/>
           </w:tcPr>
@@ -3593,228 +3601,47 @@
             <w:pPr>
               <w:overflowPunct/>
               <w:autoSpaceDE/>
-              <w:autoSpaceDN/>
               <w:adjustRightInd/>
+              <w:spacing w:line="256" w:lineRule="auto"/>
               <w:jc w:val="center"/>
-              <w:textAlignment w:val="auto"/>
               <w:rPr>
                 <w:rFonts w:ascii="Calibri" w:hAnsi="Calibri" w:cs="Calibri"/>
                 <w:color w:val="000000"/>
                 <w:sz w:val="22"/>
                 <w:szCs w:val="22"/>
+                <w:lang w:val="bg-BG" w:bidi="he-IL"/>
               </w:rPr>
             </w:pPr>
-            <w:proofErr w:type="spellStart"/>
             <w:r>
               <w:rPr>
                 <w:rFonts w:ascii="Calibri" w:hAnsi="Calibri" w:cs="Calibri"/>
                 <w:color w:val="000000"/>
                 <w:sz w:val="22"/>
                 <w:szCs w:val="22"/>
-              </w:rPr>
-              <w:t>Създай</w:t>
+                <w:lang w:val="bg-BG" w:bidi="he-IL"/>
+              </w:rPr>
+              <w:t xml:space="preserve">Следи за проблеми във форматирането на </w:t>
             </w:r>
-            <w:proofErr w:type="spellEnd"/>
             <w:r>
               <w:rPr>
                 <w:rFonts w:ascii="Calibri" w:hAnsi="Calibri" w:cs="Calibri"/>
                 <w:color w:val="000000"/>
                 <w:sz w:val="22"/>
                 <w:szCs w:val="22"/>
-              </w:rPr>
-              <w:t xml:space="preserve"> </w:t>
+                <w:lang w:bidi="he-IL"/>
+              </w:rPr>
+              <w:t xml:space="preserve">log </w:t>
             </w:r>
-            <w:proofErr w:type="spellStart"/>
             <w:r>
               <w:rPr>
                 <w:rFonts w:ascii="Calibri" w:hAnsi="Calibri" w:cs="Calibri"/>
                 <w:color w:val="000000"/>
                 <w:sz w:val="22"/>
                 <w:szCs w:val="22"/>
-              </w:rPr>
-              <w:t>временен</w:t>
-            </w:r>
-            <w:proofErr w:type="spellEnd"/>
-            <w:r>
-              <w:rPr>
-                <w:rFonts w:ascii="Calibri" w:hAnsi="Calibri" w:cs="Calibri"/>
-                <w:color w:val="000000"/>
-                <w:sz w:val="22"/>
-                <w:szCs w:val="22"/>
-              </w:rPr>
-              <w:t xml:space="preserve"> </w:t>
-            </w:r>
-            <w:proofErr w:type="spellStart"/>
-            <w:r>
-              <w:rPr>
-                <w:rFonts w:ascii="Calibri" w:hAnsi="Calibri" w:cs="Calibri"/>
-                <w:color w:val="000000"/>
-                <w:sz w:val="22"/>
-                <w:szCs w:val="22"/>
-              </w:rPr>
-              <w:t>текстов</w:t>
-            </w:r>
-            <w:proofErr w:type="spellEnd"/>
-            <w:r>
-              <w:rPr>
-                <w:rFonts w:ascii="Calibri" w:hAnsi="Calibri" w:cs="Calibri"/>
-                <w:color w:val="000000"/>
-                <w:sz w:val="22"/>
-                <w:szCs w:val="22"/>
-              </w:rPr>
-              <w:t xml:space="preserve"> </w:t>
-            </w:r>
-            <w:proofErr w:type="spellStart"/>
-            <w:r>
-              <w:rPr>
-                <w:rFonts w:ascii="Calibri" w:hAnsi="Calibri" w:cs="Calibri"/>
-                <w:color w:val="000000"/>
-                <w:sz w:val="22"/>
-                <w:szCs w:val="22"/>
-              </w:rPr>
-              <w:t>файл</w:t>
-            </w:r>
-            <w:proofErr w:type="spellEnd"/>
-            <w:r>
-              <w:rPr>
-                <w:rFonts w:ascii="Calibri" w:hAnsi="Calibri" w:cs="Calibri"/>
-                <w:color w:val="000000"/>
-                <w:sz w:val="22"/>
-                <w:szCs w:val="22"/>
-              </w:rPr>
-              <w:t xml:space="preserve">, в </w:t>
-            </w:r>
-            <w:proofErr w:type="spellStart"/>
-            <w:r>
-              <w:rPr>
-                <w:rFonts w:ascii="Calibri" w:hAnsi="Calibri" w:cs="Calibri"/>
-                <w:color w:val="000000"/>
-                <w:sz w:val="22"/>
-                <w:szCs w:val="22"/>
-              </w:rPr>
-              <w:t>който</w:t>
-            </w:r>
-            <w:proofErr w:type="spellEnd"/>
-            <w:r>
-              <w:rPr>
-                <w:rFonts w:ascii="Calibri" w:hAnsi="Calibri" w:cs="Calibri"/>
-                <w:color w:val="000000"/>
-                <w:sz w:val="22"/>
-                <w:szCs w:val="22"/>
-              </w:rPr>
-              <w:t xml:space="preserve"> </w:t>
-            </w:r>
-            <w:proofErr w:type="spellStart"/>
-            <w:r>
-              <w:rPr>
-                <w:rFonts w:ascii="Calibri" w:hAnsi="Calibri" w:cs="Calibri"/>
-                <w:color w:val="000000"/>
-                <w:sz w:val="22"/>
-                <w:szCs w:val="22"/>
-              </w:rPr>
-              <w:t>да</w:t>
-            </w:r>
-            <w:proofErr w:type="spellEnd"/>
-            <w:r>
-              <w:rPr>
-                <w:rFonts w:ascii="Calibri" w:hAnsi="Calibri" w:cs="Calibri"/>
-                <w:color w:val="000000"/>
-                <w:sz w:val="22"/>
-                <w:szCs w:val="22"/>
-              </w:rPr>
-              <w:t xml:space="preserve"> </w:t>
-            </w:r>
-            <w:proofErr w:type="spellStart"/>
-            <w:r>
-              <w:rPr>
-                <w:rFonts w:ascii="Calibri" w:hAnsi="Calibri" w:cs="Calibri"/>
-                <w:color w:val="000000"/>
-                <w:sz w:val="22"/>
-                <w:szCs w:val="22"/>
-              </w:rPr>
-              <w:t>се</w:t>
-            </w:r>
-            <w:proofErr w:type="spellEnd"/>
-            <w:r>
-              <w:rPr>
-                <w:rFonts w:ascii="Calibri" w:hAnsi="Calibri" w:cs="Calibri"/>
-                <w:color w:val="000000"/>
-                <w:sz w:val="22"/>
-                <w:szCs w:val="22"/>
-              </w:rPr>
-              <w:t xml:space="preserve"> </w:t>
-            </w:r>
-            <w:proofErr w:type="spellStart"/>
-            <w:r>
-              <w:rPr>
-                <w:rFonts w:ascii="Calibri" w:hAnsi="Calibri" w:cs="Calibri"/>
-                <w:color w:val="000000"/>
-                <w:sz w:val="22"/>
-                <w:szCs w:val="22"/>
-              </w:rPr>
-              <w:t>запишат</w:t>
-            </w:r>
-            <w:proofErr w:type="spellEnd"/>
-            <w:r>
-              <w:rPr>
-                <w:rFonts w:ascii="Calibri" w:hAnsi="Calibri" w:cs="Calibri"/>
-                <w:color w:val="000000"/>
-                <w:sz w:val="22"/>
-                <w:szCs w:val="22"/>
-              </w:rPr>
-              <w:t xml:space="preserve"> </w:t>
-            </w:r>
-            <w:proofErr w:type="spellStart"/>
-            <w:r>
-              <w:rPr>
-                <w:rFonts w:ascii="Calibri" w:hAnsi="Calibri" w:cs="Calibri"/>
-                <w:color w:val="000000"/>
-                <w:sz w:val="22"/>
-                <w:szCs w:val="22"/>
-              </w:rPr>
-              <w:t>данните</w:t>
-            </w:r>
-            <w:proofErr w:type="spellEnd"/>
-            <w:r>
-              <w:rPr>
-                <w:rFonts w:ascii="Calibri" w:hAnsi="Calibri" w:cs="Calibri"/>
-                <w:color w:val="000000"/>
-                <w:sz w:val="22"/>
-                <w:szCs w:val="22"/>
-              </w:rPr>
-              <w:t xml:space="preserve"> </w:t>
-            </w:r>
-            <w:proofErr w:type="spellStart"/>
-            <w:r>
-              <w:rPr>
-                <w:rFonts w:ascii="Calibri" w:hAnsi="Calibri" w:cs="Calibri"/>
-                <w:color w:val="000000"/>
-                <w:sz w:val="22"/>
-                <w:szCs w:val="22"/>
-              </w:rPr>
-              <w:t>от</w:t>
-            </w:r>
-            <w:proofErr w:type="spellEnd"/>
-            <w:r>
-              <w:rPr>
-                <w:rFonts w:ascii="Calibri" w:hAnsi="Calibri" w:cs="Calibri"/>
-                <w:color w:val="000000"/>
-                <w:sz w:val="22"/>
-                <w:szCs w:val="22"/>
-              </w:rPr>
-              <w:t xml:space="preserve"> log </w:t>
-            </w:r>
-            <w:proofErr w:type="spellStart"/>
-            <w:r>
-              <w:rPr>
-                <w:rFonts w:ascii="Calibri" w:hAnsi="Calibri" w:cs="Calibri"/>
-                <w:color w:val="000000"/>
-                <w:sz w:val="22"/>
-                <w:szCs w:val="22"/>
+                <w:lang w:val="bg-BG" w:bidi="he-IL"/>
               </w:rPr>
               <w:t>файла</w:t>
             </w:r>
-            <w:proofErr w:type="spellEnd"/>
           </w:p>
         </w:tc>
         <w:tc>
@@ -3826,7 +3653,6 @@
               <w:bottom w:val="single" w:sz="4" w:space="0" w:color="auto"/>
               <w:right w:val="single" w:sz="4" w:space="0" w:color="auto"/>
             </w:tcBorders>
-            <w:shd w:val="clear" w:color="auto" w:fill="auto"/>
             <w:noWrap/>
             <w:vAlign w:val="center"/>
             <w:hideMark/>
@@ -3835,34 +3661,34 @@
             <w:pPr>
               <w:overflowPunct/>
               <w:autoSpaceDE/>
-              <w:autoSpaceDN/>
               <w:adjustRightInd/>
+              <w:spacing w:line="256" w:lineRule="auto"/>
               <w:jc w:val="center"/>
-              <w:textAlignment w:val="auto"/>
               <w:rPr>
                 <w:rFonts w:ascii="Calibri" w:hAnsi="Calibri" w:cs="Calibri"/>
                 <w:color w:val="000000"/>
                 <w:sz w:val="22"/>
                 <w:szCs w:val="22"/>
+                <w:lang w:bidi="he-IL"/>
               </w:rPr>
             </w:pPr>
-            <w:proofErr w:type="spellStart"/>
             <w:r>
               <w:rPr>
                 <w:rFonts w:ascii="Calibri" w:hAnsi="Calibri" w:cs="Calibri"/>
                 <w:color w:val="000000"/>
                 <w:sz w:val="22"/>
                 <w:szCs w:val="22"/>
-              </w:rPr>
-              <w:t>Модулен</w:t>
+                <w:lang w:val="bg-BG" w:bidi="he-IL"/>
+              </w:rPr>
+              <w:t>Функционален</w:t>
             </w:r>
-            <w:proofErr w:type="spellEnd"/>
             <w:r>
               <w:rPr>
                 <w:rFonts w:ascii="Calibri" w:hAnsi="Calibri" w:cs="Calibri"/>
                 <w:color w:val="000000"/>
                 <w:sz w:val="22"/>
                 <w:szCs w:val="22"/>
+                <w:lang w:bidi="he-IL"/>
               </w:rPr>
               <w:t xml:space="preserve"> </w:t>
             </w:r>
@@ -3873,6 +3699,7 @@
                 <w:color w:val="000000"/>
                 <w:sz w:val="22"/>
                 <w:szCs w:val="22"/>
+                <w:lang w:bidi="he-IL"/>
               </w:rPr>
               <w:t>тест</w:t>
             </w:r>
@@ -3883,6 +3710,7 @@
                 <w:color w:val="000000"/>
                 <w:sz w:val="22"/>
                 <w:szCs w:val="22"/>
+                <w:lang w:bidi="he-IL"/>
               </w:rPr>
               <w:t xml:space="preserve"> №1</w:t>
             </w:r>
@@ -3897,7 +3725,6 @@
               <w:bottom w:val="single" w:sz="4" w:space="0" w:color="auto"/>
               <w:right w:val="single" w:sz="4" w:space="0" w:color="auto"/>
             </w:tcBorders>
-            <w:shd w:val="clear" w:color="auto" w:fill="auto"/>
             <w:vAlign w:val="center"/>
             <w:hideMark/>
           </w:tcPr>
@@ -3905,15 +3732,15 @@
             <w:pPr>
               <w:overflowPunct/>
               <w:autoSpaceDE/>
-              <w:autoSpaceDN/>
               <w:adjustRightInd/>
+              <w:spacing w:line="256" w:lineRule="auto"/>
               <w:jc w:val="center"/>
-              <w:textAlignment w:val="auto"/>
               <w:rPr>
                 <w:rFonts w:ascii="Calibri" w:hAnsi="Calibri" w:cs="Calibri"/>
                 <w:color w:val="000000"/>
                 <w:sz w:val="22"/>
                 <w:szCs w:val="22"/>
+                <w:lang w:bidi="he-IL"/>
               </w:rPr>
             </w:pPr>
             <w:r>
@@ -3922,6 +3749,7 @@
                 <w:color w:val="000000"/>
                 <w:sz w:val="22"/>
                 <w:szCs w:val="22"/>
+                <w:lang w:bidi="he-IL"/>
               </w:rPr>
               <w:t>Pass</w:t>
             </w:r>
@@ -3941,7 +3769,6 @@
               <w:bottom w:val="single" w:sz="4" w:space="0" w:color="auto"/>
               <w:right w:val="single" w:sz="4" w:space="0" w:color="auto"/>
             </w:tcBorders>
-            <w:shd w:val="clear" w:color="auto" w:fill="auto"/>
             <w:noWrap/>
             <w:vAlign w:val="center"/>
             <w:hideMark/>
@@ -3950,15 +3777,15 @@
             <w:pPr>
               <w:overflowPunct/>
               <w:autoSpaceDE/>
-              <w:autoSpaceDN/>
               <w:adjustRightInd/>
+              <w:spacing w:line="256" w:lineRule="auto"/>
               <w:jc w:val="center"/>
-              <w:textAlignment w:val="auto"/>
               <w:rPr>
                 <w:rFonts w:ascii="Calibri" w:hAnsi="Calibri" w:cs="Calibri"/>
                 <w:color w:val="000000"/>
                 <w:sz w:val="22"/>
                 <w:szCs w:val="22"/>
+                <w:lang w:bidi="he-IL"/>
               </w:rPr>
             </w:pPr>
             <w:r>
@@ -3967,6 +3794,7 @@
                 <w:color w:val="000000"/>
                 <w:sz w:val="22"/>
                 <w:szCs w:val="22"/>
+                <w:lang w:bidi="he-IL"/>
               </w:rPr>
               <w:t>2</w:t>
             </w:r>
@@ -3981,7 +3809,6 @@
               <w:bottom w:val="single" w:sz="4" w:space="0" w:color="auto"/>
               <w:right w:val="single" w:sz="4" w:space="0" w:color="auto"/>
             </w:tcBorders>
-            <w:shd w:val="clear" w:color="auto" w:fill="auto"/>
             <w:vAlign w:val="center"/>
             <w:hideMark/>
           </w:tcPr>
@@ -3989,16 +3816,15 @@
             <w:pPr>
               <w:overflowPunct/>
               <w:autoSpaceDE/>
-              <w:autoSpaceDN/>
               <w:adjustRightInd/>
+              <w:spacing w:line="256" w:lineRule="auto"/>
               <w:jc w:val="center"/>
-              <w:textAlignment w:val="auto"/>
               <w:rPr>
                 <w:rFonts w:ascii="Calibri" w:hAnsi="Calibri" w:cs="Calibri"/>
                 <w:color w:val="000000"/>
                 <w:sz w:val="22"/>
                 <w:szCs w:val="22"/>
-                <w:lang w:val="bg-BG"/>
+                <w:lang w:val="bg-BG" w:bidi="he-IL"/>
               </w:rPr>
             </w:pPr>
             <w:r>
@@ -4007,9 +3833,29 @@
                 <w:color w:val="000000"/>
                 <w:sz w:val="22"/>
                 <w:szCs w:val="22"/>
-                <w:lang w:val="bg-BG"/>
-              </w:rPr>
-              <w:t>Изчисляване на абсолютна честота</w:t>
+                <w:lang w:val="bg-BG" w:bidi="he-IL"/>
+              </w:rPr>
+              <w:t xml:space="preserve">Провери дали случайно </w:t>
+            </w:r>
+            <w:r>
+              <w:rPr>
+                <w:rFonts w:ascii="Calibri" w:hAnsi="Calibri" w:cs="Calibri"/>
+                <w:color w:val="000000"/>
+                <w:sz w:val="22"/>
+                <w:szCs w:val="22"/>
+                <w:lang w:bidi="he-IL"/>
+              </w:rPr>
+              <w:t xml:space="preserve">log </w:t>
+            </w:r>
+            <w:r>
+              <w:rPr>
+                <w:rFonts w:ascii="Calibri" w:hAnsi="Calibri" w:cs="Calibri"/>
+                <w:color w:val="000000"/>
+                <w:sz w:val="22"/>
+                <w:szCs w:val="22"/>
+                <w:lang w:val="bg-BG" w:bidi="he-IL"/>
+              </w:rPr>
+              <w:t>файла не е празен</w:t>
             </w:r>
           </w:p>
         </w:tc>
@@ -4022,7 +3868,6 @@
               <w:bottom w:val="single" w:sz="4" w:space="0" w:color="auto"/>
               <w:right w:val="single" w:sz="4" w:space="0" w:color="auto"/>
             </w:tcBorders>
-            <w:shd w:val="clear" w:color="auto" w:fill="auto"/>
             <w:noWrap/>
             <w:vAlign w:val="center"/>
             <w:hideMark/>
@@ -4031,34 +3876,34 @@
             <w:pPr>
               <w:overflowPunct/>
               <w:autoSpaceDE/>
-              <w:autoSpaceDN/>
               <w:adjustRightInd/>
+              <w:spacing w:line="256" w:lineRule="auto"/>
               <w:jc w:val="center"/>
-              <w:textAlignment w:val="auto"/>
               <w:rPr>
                 <w:rFonts w:ascii="Calibri" w:hAnsi="Calibri" w:cs="Calibri"/>
                 <w:color w:val="000000"/>
                 <w:sz w:val="22"/>
                 <w:szCs w:val="22"/>
+                <w:lang w:bidi="he-IL"/>
               </w:rPr>
             </w:pPr>
-            <w:proofErr w:type="spellStart"/>
             <w:r>
               <w:rPr>
                 <w:rFonts w:ascii="Calibri" w:hAnsi="Calibri" w:cs="Calibri"/>
                 <w:color w:val="000000"/>
                 <w:sz w:val="22"/>
                 <w:szCs w:val="22"/>
-              </w:rPr>
-              <w:t>Модулен</w:t>
+                <w:lang w:val="bg-BG" w:bidi="he-IL"/>
+              </w:rPr>
+              <w:t>Функционален</w:t>
             </w:r>
-            <w:proofErr w:type="spellEnd"/>
             <w:r>
               <w:rPr>
                 <w:rFonts w:ascii="Calibri" w:hAnsi="Calibri" w:cs="Calibri"/>
                 <w:color w:val="000000"/>
                 <w:sz w:val="22"/>
                 <w:szCs w:val="22"/>
+                <w:lang w:bidi="he-IL"/>
               </w:rPr>
               <w:t xml:space="preserve"> </w:t>
             </w:r>
@@ -4069,6 +3914,7 @@
                 <w:color w:val="000000"/>
                 <w:sz w:val="22"/>
                 <w:szCs w:val="22"/>
+                <w:lang w:bidi="he-IL"/>
               </w:rPr>
               <w:t>тест</w:t>
             </w:r>
@@ -4079,6 +3925,7 @@
                 <w:color w:val="000000"/>
                 <w:sz w:val="22"/>
                 <w:szCs w:val="22"/>
+                <w:lang w:bidi="he-IL"/>
               </w:rPr>
               <w:t xml:space="preserve"> №2</w:t>
             </w:r>
@@ -4093,7 +3940,6 @@
               <w:bottom w:val="single" w:sz="4" w:space="0" w:color="auto"/>
               <w:right w:val="single" w:sz="4" w:space="0" w:color="auto"/>
             </w:tcBorders>
-            <w:shd w:val="clear" w:color="auto" w:fill="auto"/>
             <w:noWrap/>
             <w:vAlign w:val="center"/>
             <w:hideMark/>
@@ -4102,15 +3948,15 @@
             <w:pPr>
               <w:overflowPunct/>
               <w:autoSpaceDE/>
-              <w:autoSpaceDN/>
               <w:adjustRightInd/>
+              <w:spacing w:line="256" w:lineRule="auto"/>
               <w:jc w:val="center"/>
-              <w:textAlignment w:val="auto"/>
               <w:rPr>
                 <w:rFonts w:ascii="Calibri" w:hAnsi="Calibri" w:cs="Calibri"/>
                 <w:color w:val="000000"/>
                 <w:sz w:val="22"/>
                 <w:szCs w:val="22"/>
+                <w:lang w:bidi="he-IL"/>
               </w:rPr>
             </w:pPr>
             <w:r>
@@ -4119,6 +3965,7 @@
                 <w:color w:val="000000"/>
                 <w:sz w:val="22"/>
                 <w:szCs w:val="22"/>
+                <w:lang w:bidi="he-IL"/>
               </w:rPr>
               <w:t>Pass</w:t>
             </w:r>
@@ -4138,7 +3985,6 @@
               <w:bottom w:val="single" w:sz="4" w:space="0" w:color="auto"/>
               <w:right w:val="single" w:sz="4" w:space="0" w:color="auto"/>
             </w:tcBorders>
-            <w:shd w:val="clear" w:color="auto" w:fill="auto"/>
             <w:noWrap/>
             <w:vAlign w:val="center"/>
             <w:hideMark/>
@@ -4147,15 +3993,15 @@
             <w:pPr>
               <w:overflowPunct/>
               <w:autoSpaceDE/>
-              <w:autoSpaceDN/>
               <w:adjustRightInd/>
+              <w:spacing w:line="256" w:lineRule="auto"/>
               <w:jc w:val="center"/>
-              <w:textAlignment w:val="auto"/>
               <w:rPr>
                 <w:rFonts w:ascii="Calibri" w:hAnsi="Calibri" w:cs="Calibri"/>
                 <w:color w:val="000000"/>
                 <w:sz w:val="22"/>
                 <w:szCs w:val="22"/>
+                <w:lang w:bidi="he-IL"/>
               </w:rPr>
             </w:pPr>
             <w:r>
@@ -4164,6 +4010,7 @@
                 <w:color w:val="000000"/>
                 <w:sz w:val="22"/>
                 <w:szCs w:val="22"/>
+                <w:lang w:bidi="he-IL"/>
               </w:rPr>
               <w:t>3</w:t>
             </w:r>
@@ -4178,7 +4025,6 @@
               <w:bottom w:val="single" w:sz="4" w:space="0" w:color="auto"/>
               <w:right w:val="single" w:sz="4" w:space="0" w:color="auto"/>
             </w:tcBorders>
-            <w:shd w:val="clear" w:color="auto" w:fill="auto"/>
             <w:vAlign w:val="center"/>
             <w:hideMark/>
           </w:tcPr>
@@ -4186,108 +4032,27 @@
             <w:pPr>
               <w:overflowPunct/>
               <w:autoSpaceDE/>
-              <w:autoSpaceDN/>
               <w:adjustRightInd/>
+              <w:spacing w:line="256" w:lineRule="auto"/>
               <w:jc w:val="center"/>
-              <w:textAlignment w:val="auto"/>
               <w:rPr>
                 <w:rFonts w:ascii="Calibri" w:hAnsi="Calibri" w:cs="Calibri"/>
                 <w:color w:val="000000"/>
                 <w:sz w:val="22"/>
                 <w:szCs w:val="22"/>
+                <w:lang w:val="bg-BG" w:bidi="he-IL"/>
               </w:rPr>
             </w:pPr>
-            <w:proofErr w:type="spellStart"/>
             <w:r>
               <w:rPr>
                 <w:rFonts w:ascii="Calibri" w:hAnsi="Calibri" w:cs="Calibri"/>
                 <w:color w:val="000000"/>
                 <w:sz w:val="22"/>
                 <w:szCs w:val="22"/>
-              </w:rPr>
-              <w:t>Извлечи</w:t>
+                <w:lang w:val="bg-BG" w:bidi="he-IL"/>
+              </w:rPr>
+              <w:t>Провери дали изчислението минава при гледана само една лекция с номер различен от 1</w:t>
             </w:r>
-            <w:proofErr w:type="spellEnd"/>
-            <w:r>
-              <w:rPr>
-                <w:rFonts w:ascii="Calibri" w:hAnsi="Calibri" w:cs="Calibri"/>
-                <w:color w:val="000000"/>
-                <w:sz w:val="22"/>
-                <w:szCs w:val="22"/>
-              </w:rPr>
-              <w:t xml:space="preserve"> </w:t>
-            </w:r>
-            <w:proofErr w:type="spellStart"/>
-            <w:r>
-              <w:rPr>
-                <w:rFonts w:ascii="Calibri" w:hAnsi="Calibri" w:cs="Calibri"/>
-                <w:color w:val="000000"/>
-                <w:sz w:val="22"/>
-                <w:szCs w:val="22"/>
-              </w:rPr>
-              <w:t>данни</w:t>
-            </w:r>
-            <w:proofErr w:type="spellEnd"/>
-            <w:r>
-              <w:rPr>
-                <w:rFonts w:ascii="Calibri" w:hAnsi="Calibri" w:cs="Calibri"/>
-                <w:color w:val="000000"/>
-                <w:sz w:val="22"/>
-                <w:szCs w:val="22"/>
-              </w:rPr>
-              <w:t xml:space="preserve"> </w:t>
-            </w:r>
-            <w:proofErr w:type="spellStart"/>
-            <w:r>
-              <w:rPr>
-                <w:rFonts w:ascii="Calibri" w:hAnsi="Calibri" w:cs="Calibri"/>
-                <w:color w:val="000000"/>
-                <w:sz w:val="22"/>
-                <w:szCs w:val="22"/>
-              </w:rPr>
-              <w:t>от</w:t>
-            </w:r>
-            <w:proofErr w:type="spellEnd"/>
-            <w:r>
-              <w:rPr>
-                <w:rFonts w:ascii="Calibri" w:hAnsi="Calibri" w:cs="Calibri"/>
-                <w:color w:val="000000"/>
-                <w:sz w:val="22"/>
-                <w:szCs w:val="22"/>
-              </w:rPr>
-              <w:t xml:space="preserve"> </w:t>
-            </w:r>
-            <w:proofErr w:type="spellStart"/>
-            <w:r>
-              <w:rPr>
-                <w:rFonts w:ascii="Calibri" w:hAnsi="Calibri" w:cs="Calibri"/>
-                <w:color w:val="000000"/>
-                <w:sz w:val="22"/>
-                <w:szCs w:val="22"/>
-              </w:rPr>
-              <w:t>текстовия</w:t>
-            </w:r>
-            <w:proofErr w:type="spellEnd"/>
-            <w:r>
-              <w:rPr>
-                <w:rFonts w:ascii="Calibri" w:hAnsi="Calibri" w:cs="Calibri"/>
-                <w:color w:val="000000"/>
-                <w:sz w:val="22"/>
-                <w:szCs w:val="22"/>
-              </w:rPr>
-              <w:t xml:space="preserve"> </w:t>
-            </w:r>
-            <w:proofErr w:type="spellStart"/>
-            <w:r>
-              <w:rPr>
-                <w:rFonts w:ascii="Calibri" w:hAnsi="Calibri" w:cs="Calibri"/>
-                <w:color w:val="000000"/>
-                <w:sz w:val="22"/>
-                <w:szCs w:val="22"/>
-              </w:rPr>
-              <w:t>файл</w:t>
-            </w:r>
-            <w:proofErr w:type="spellEnd"/>
           </w:p>
         </w:tc>
         <w:tc>
@@ -4299,7 +4064,6 @@
               <w:bottom w:val="single" w:sz="4" w:space="0" w:color="auto"/>
               <w:right w:val="single" w:sz="4" w:space="0" w:color="auto"/>
             </w:tcBorders>
-            <w:shd w:val="clear" w:color="auto" w:fill="auto"/>
             <w:noWrap/>
             <w:vAlign w:val="center"/>
             <w:hideMark/>
@@ -4308,34 +4072,34 @@
             <w:pPr>
               <w:overflowPunct/>
               <w:autoSpaceDE/>
-              <w:autoSpaceDN/>
               <w:adjustRightInd/>
+              <w:spacing w:line="256" w:lineRule="auto"/>
               <w:jc w:val="center"/>
-              <w:textAlignment w:val="auto"/>
               <w:rPr>
                 <w:rFonts w:ascii="Calibri" w:hAnsi="Calibri" w:cs="Calibri"/>
                 <w:color w:val="000000"/>
                 <w:sz w:val="22"/>
                 <w:szCs w:val="22"/>
+                <w:lang w:bidi="he-IL"/>
               </w:rPr>
             </w:pPr>
-            <w:proofErr w:type="spellStart"/>
             <w:r>
               <w:rPr>
                 <w:rFonts w:ascii="Calibri" w:hAnsi="Calibri" w:cs="Calibri"/>
                 <w:color w:val="000000"/>
                 <w:sz w:val="22"/>
                 <w:szCs w:val="22"/>
-              </w:rPr>
-              <w:t>Модулен</w:t>
+                <w:lang w:val="bg-BG" w:bidi="he-IL"/>
+              </w:rPr>
+              <w:t>Функционален</w:t>
             </w:r>
-            <w:proofErr w:type="spellEnd"/>
             <w:r>
               <w:rPr>
                 <w:rFonts w:ascii="Calibri" w:hAnsi="Calibri" w:cs="Calibri"/>
                 <w:color w:val="000000"/>
                 <w:sz w:val="22"/>
                 <w:szCs w:val="22"/>
+                <w:lang w:bidi="he-IL"/>
               </w:rPr>
               <w:t xml:space="preserve"> </w:t>
             </w:r>
@@ -4346,6 +4110,7 @@
                 <w:color w:val="000000"/>
                 <w:sz w:val="22"/>
                 <w:szCs w:val="22"/>
+                <w:lang w:bidi="he-IL"/>
               </w:rPr>
               <w:t>тест</w:t>
             </w:r>
@@ -4356,6 +4121,7 @@
                 <w:color w:val="000000"/>
                 <w:sz w:val="22"/>
                 <w:szCs w:val="22"/>
+                <w:lang w:bidi="he-IL"/>
               </w:rPr>
               <w:t xml:space="preserve"> №3</w:t>
             </w:r>
@@ -4370,7 +4136,6 @@
               <w:bottom w:val="single" w:sz="4" w:space="0" w:color="auto"/>
               <w:right w:val="single" w:sz="4" w:space="0" w:color="auto"/>
             </w:tcBorders>
-            <w:shd w:val="clear" w:color="auto" w:fill="auto"/>
             <w:vAlign w:val="center"/>
             <w:hideMark/>
           </w:tcPr>
@@ -4378,15 +4143,15 @@
             <w:pPr>
               <w:overflowPunct/>
               <w:autoSpaceDE/>
-              <w:autoSpaceDN/>
               <w:adjustRightInd/>
+              <w:spacing w:line="256" w:lineRule="auto"/>
               <w:jc w:val="center"/>
-              <w:textAlignment w:val="auto"/>
               <w:rPr>
                 <w:rFonts w:ascii="Calibri" w:hAnsi="Calibri" w:cs="Calibri"/>
                 <w:color w:val="000000"/>
                 <w:sz w:val="22"/>
                 <w:szCs w:val="22"/>
+                <w:lang w:bidi="he-IL"/>
               </w:rPr>
             </w:pPr>
             <w:r>
@@ -4395,6 +4160,7 @@
                 <w:color w:val="000000"/>
                 <w:sz w:val="22"/>
                 <w:szCs w:val="22"/>
+                <w:lang w:bidi="he-IL"/>
               </w:rPr>
               <w:t>Pass</w:t>
             </w:r>
@@ -6223,23 +5989,13 @@
         </w:rPr>
         <w:t xml:space="preserve">Име: </w:t>
       </w:r>
-      <w:proofErr w:type="spellStart"/>
       <w:r>
         <w:rPr>
           <w:sz w:val="22"/>
           <w:szCs w:val="22"/>
           <w:lang w:val="bg-BG"/>
         </w:rPr>
-        <w:t>CopyExcelTableToTempTextFile_TempFilePath_Test</w:t>
-      </w:r>
-      <w:proofErr w:type="spellEnd"/>
-      <w:r>
-        <w:rPr>
-          <w:sz w:val="22"/>
-          <w:szCs w:val="22"/>
-          <w:lang w:val="bg-BG"/>
-        </w:rPr>
-        <w:t>()</w:t>
+        <w:t>CopyExcelTableToTempTextFile_TempFilePath_Test()</w:t>
       </w:r>
       <w:r>
         <w:rPr>
@@ -6517,6 +6273,46 @@
           <w:lang w:val="bg-BG"/>
         </w:rPr>
       </w:pPr>
+      <w:r>
+        <w:rPr>
+          <w:lang w:val="bg-BG"/>
+        </w:rPr>
+        <w:drawing>
+          <wp:inline distT="0" distB="0" distL="0" distR="0" wp14:anchorId="1CFABC6C" wp14:editId="31694F91">
+            <wp:extent cx="5943600" cy="1453515"/>
+            <wp:effectExtent l="0" t="0" r="0" b="0"/>
+            <wp:docPr id="1" name="Picture 1"/>
+            <wp:cNvGraphicFramePr>
+              <a:graphicFrameLocks xmlns:a="http://schemas.openxmlformats.org/drawingml/2006/main" noChangeAspect="1"/>
+            </wp:cNvGraphicFramePr>
+            <a:graphic xmlns:a="http://schemas.openxmlformats.org/drawingml/2006/main">
+              <a:graphicData uri="http://schemas.openxmlformats.org/drawingml/2006/picture">
+                <pic:pic xmlns:pic="http://schemas.openxmlformats.org/drawingml/2006/picture">
+                  <pic:nvPicPr>
+                    <pic:cNvPr id="1" name=""/>
+                    <pic:cNvPicPr/>
+                  </pic:nvPicPr>
+                  <pic:blipFill>
+                    <a:blip r:embed="rId13"/>
+                    <a:stretch>
+                      <a:fillRect/>
+                    </a:stretch>
+                  </pic:blipFill>
+                  <pic:spPr>
+                    <a:xfrm>
+                      <a:off x="0" y="0"/>
+                      <a:ext cx="5943600" cy="1453515"/>
+                    </a:xfrm>
+                    <a:prstGeom prst="rect">
+                      <a:avLst/>
+                    </a:prstGeom>
+                  </pic:spPr>
+                </pic:pic>
+              </a:graphicData>
+            </a:graphic>
+          </wp:inline>
+        </w:drawing>
+      </w:r>
     </w:p>
     <w:p>
       <w:pPr>
@@ -6683,8 +6479,6 @@
         </w:rPr>
         <w:t>Средства за контрол</w:t>
       </w:r>
-      <w:bookmarkStart w:id="22" w:name="_GoBack"/>
-      <w:bookmarkEnd w:id="22"/>
     </w:p>
     <w:p>
       <w:pPr>
@@ -6850,6 +6644,7 @@
           <w:iCs/>
           <w:lang w:val="bg-BG"/>
         </w:rPr>
+        <w:lastRenderedPageBreak/>
         <w:t>Покритие на теста</w:t>
       </w:r>
       <w:r>
@@ -6867,6 +6662,46 @@
           <w:lang w:val="bg-BG"/>
         </w:rPr>
       </w:pPr>
+      <w:r>
+        <w:rPr>
+          <w:lang w:val="bg-BG"/>
+        </w:rPr>
+        <w:drawing>
+          <wp:inline distT="0" distB="0" distL="0" distR="0" wp14:anchorId="65E61FDE" wp14:editId="04F64634">
+            <wp:extent cx="5943600" cy="1280160"/>
+            <wp:effectExtent l="0" t="0" r="0" b="0"/>
+            <wp:docPr id="2" name="Picture 2"/>
+            <wp:cNvGraphicFramePr>
+              <a:graphicFrameLocks xmlns:a="http://schemas.openxmlformats.org/drawingml/2006/main" noChangeAspect="1"/>
+            </wp:cNvGraphicFramePr>
+            <a:graphic xmlns:a="http://schemas.openxmlformats.org/drawingml/2006/main">
+              <a:graphicData uri="http://schemas.openxmlformats.org/drawingml/2006/picture">
+                <pic:pic xmlns:pic="http://schemas.openxmlformats.org/drawingml/2006/picture">
+                  <pic:nvPicPr>
+                    <pic:cNvPr id="1" name=""/>
+                    <pic:cNvPicPr/>
+                  </pic:nvPicPr>
+                  <pic:blipFill>
+                    <a:blip r:embed="rId14"/>
+                    <a:stretch>
+                      <a:fillRect/>
+                    </a:stretch>
+                  </pic:blipFill>
+                  <pic:spPr>
+                    <a:xfrm>
+                      <a:off x="0" y="0"/>
+                      <a:ext cx="5943600" cy="1280160"/>
+                    </a:xfrm>
+                    <a:prstGeom prst="rect">
+                      <a:avLst/>
+                    </a:prstGeom>
+                  </pic:spPr>
+                </pic:pic>
+              </a:graphicData>
+            </a:graphic>
+          </wp:inline>
+        </w:drawing>
+      </w:r>
     </w:p>
     <w:p>
       <w:pPr>
@@ -6924,23 +6759,13 @@
         </w:rPr>
         <w:t xml:space="preserve">Име: </w:t>
       </w:r>
-      <w:proofErr w:type="spellStart"/>
       <w:r>
         <w:rPr>
           <w:sz w:val="22"/>
           <w:szCs w:val="22"/>
           <w:lang w:val="bg-BG"/>
         </w:rPr>
-        <w:t>OtnositelnaChestota_Test</w:t>
-      </w:r>
-      <w:proofErr w:type="spellEnd"/>
-      <w:r>
-        <w:rPr>
-          <w:sz w:val="22"/>
-          <w:szCs w:val="22"/>
-          <w:lang w:val="bg-BG"/>
-        </w:rPr>
-        <w:t>()</w:t>
+        <w:t>OtnositelnaChestota_Test()</w:t>
       </w:r>
       <w:r>
         <w:rPr>
@@ -7019,7 +6844,6 @@
           <w:iCs/>
           <w:lang w:val="bg-BG"/>
         </w:rPr>
-        <w:lastRenderedPageBreak/>
         <w:t>Средства за контрол</w:t>
       </w:r>
     </w:p>
@@ -7200,6 +7024,48 @@
           <w:lang w:val="bg-BG"/>
         </w:rPr>
       </w:pPr>
+      <w:r>
+        <w:rPr>
+          <w:lang w:val="bg-BG"/>
+        </w:rPr>
+        <w:drawing>
+          <wp:inline distT="0" distB="0" distL="0" distR="0" wp14:anchorId="41E84055" wp14:editId="57207592">
+            <wp:extent cx="5943600" cy="1357630"/>
+            <wp:effectExtent l="0" t="0" r="0" b="0"/>
+            <wp:docPr id="3" name="Picture 3"/>
+            <wp:cNvGraphicFramePr>
+              <a:graphicFrameLocks xmlns:a="http://schemas.openxmlformats.org/drawingml/2006/main" noChangeAspect="1"/>
+            </wp:cNvGraphicFramePr>
+            <a:graphic xmlns:a="http://schemas.openxmlformats.org/drawingml/2006/main">
+              <a:graphicData uri="http://schemas.openxmlformats.org/drawingml/2006/picture">
+                <pic:pic xmlns:pic="http://schemas.openxmlformats.org/drawingml/2006/picture">
+                  <pic:nvPicPr>
+                    <pic:cNvPr id="1" name=""/>
+                    <pic:cNvPicPr/>
+                  </pic:nvPicPr>
+                  <pic:blipFill>
+                    <a:blip r:embed="rId15"/>
+                    <a:stretch>
+                      <a:fillRect/>
+                    </a:stretch>
+                  </pic:blipFill>
+                  <pic:spPr>
+                    <a:xfrm>
+                      <a:off x="0" y="0"/>
+                      <a:ext cx="5943600" cy="1357630"/>
+                    </a:xfrm>
+                    <a:prstGeom prst="rect">
+                      <a:avLst/>
+                    </a:prstGeom>
+                  </pic:spPr>
+                </pic:pic>
+              </a:graphicData>
+            </a:graphic>
+          </wp:inline>
+        </w:drawing>
+      </w:r>
+      <w:bookmarkStart w:id="22" w:name="_GoBack"/>
+      <w:bookmarkEnd w:id="22"/>
     </w:p>
     <w:p>
       <w:pPr>
@@ -7217,7 +7083,7 @@
       </w:pPr>
     </w:p>
     <w:sectPr>
-      <w:footerReference w:type="default" r:id="rId13"/>
+      <w:footerReference w:type="default" r:id="rId16"/>
       <w:pgSz w:w="12240" w:h="15840" w:code="1"/>
       <w:pgMar w:top="1440" w:right="1440" w:bottom="1440" w:left="1440" w:header="720" w:footer="720" w:gutter="0"/>
       <w:pgNumType w:start="1" w:chapStyle="1"/>
@@ -9623,7 +9489,7 @@
 </file>
 
 <file path=customXml/itemProps1.xml><?xml version="1.0" encoding="utf-8"?>
-<ds:datastoreItem xmlns:ds="http://schemas.openxmlformats.org/officeDocument/2006/customXml" ds:itemID="{4F192BA8-93FF-49B6-AF7A-826838C3FF8D}">
+<ds:datastoreItem xmlns:ds="http://schemas.openxmlformats.org/officeDocument/2006/customXml" ds:itemID="{0E63746B-5866-460E-B7E8-E0202B11C42F}">
   <ds:schemaRefs>
     <ds:schemaRef ds:uri="http://schemas.openxmlformats.org/officeDocument/2006/bibliography"/>
   </ds:schemaRefs>

</xml_diff>